<commit_message>
created time tracking spreadsheet
</commit_message>
<xml_diff>
--- a/docs/system_design.docx
+++ b/docs/system_design.docx
@@ -1469,7 +1469,7 @@
           </mc:Choice>
           <mc:Fallback>
             <w:pict>
-              <v:shapetype w14:anchorId="67E7455F" id="_x0000_t32" coordsize="21600,21600" o:spt="32" o:oned="t" path="m,l21600,21600e" filled="f">
+              <v:shapetype w14:anchorId="63932DDD" id="_x0000_t32" coordsize="21600,21600" o:spt="32" o:oned="t" path="m,l21600,21600e" filled="f">
                 <v:path arrowok="t" fillok="f" o:connecttype="none"/>
                 <o:lock v:ext="edit" shapetype="t"/>
               </v:shapetype>
@@ -1556,7 +1556,7 @@
                                 <w:bCs/>
                                 <w:color w:val="FFFFFF" w:themeColor="background1"/>
                               </w:rPr>
-                              <w:t>_</w:t>
+                              <w:t>Event</w:t>
                             </w:r>
                             <w:r>
                               <w:rPr>
@@ -1564,7 +1564,7 @@
                                 <w:bCs/>
                                 <w:color w:val="FFFFFF" w:themeColor="background1"/>
                               </w:rPr>
-                              <w:t>Event</w:t>
+                              <w:t xml:space="preserve"> (Private)</w:t>
                             </w:r>
                           </w:p>
                         </w:txbxContent>
@@ -1602,7 +1602,7 @@
                           <w:bCs/>
                           <w:color w:val="FFFFFF" w:themeColor="background1"/>
                         </w:rPr>
-                        <w:t>_</w:t>
+                        <w:t>Event</w:t>
                       </w:r>
                       <w:r>
                         <w:rPr>
@@ -1610,7 +1610,7 @@
                           <w:bCs/>
                           <w:color w:val="FFFFFF" w:themeColor="background1"/>
                         </w:rPr>
-                        <w:t>Event</w:t>
+                        <w:t xml:space="preserve"> (Private)</w:t>
                       </w:r>
                     </w:p>
                   </w:txbxContent>
@@ -1815,7 +1815,7 @@
           </mc:Choice>
           <mc:Fallback>
             <w:pict>
-              <v:shape w14:anchorId="6148B9B6" id="Gerade Verbindung mit Pfeil 22" o:spid="_x0000_s1026" type="#_x0000_t32" style="position:absolute;margin-left:219.2pt;margin-top:2.2pt;width:3.6pt;height:60.5pt;flip:y;z-index:251701248;visibility:visible;mso-wrap-style:square;mso-width-percent:0;mso-height-percent:0;mso-wrap-distance-left:9pt;mso-wrap-distance-top:0;mso-wrap-distance-right:9pt;mso-wrap-distance-bottom:0;mso-position-horizontal:absolute;mso-position-horizontal-relative:text;mso-position-vertical:absolute;mso-position-vertical-relative:text;mso-width-percent:0;mso-height-percent:0;mso-width-relative:margin;mso-height-relative:margin" o:gfxdata="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" strokecolor="black [3200]" strokeweight=".5pt">
+              <v:shape w14:anchorId="63D7627A" id="Gerade Verbindung mit Pfeil 22" o:spid="_x0000_s1026" type="#_x0000_t32" style="position:absolute;margin-left:219.2pt;margin-top:2.2pt;width:3.6pt;height:60.5pt;flip:y;z-index:251701248;visibility:visible;mso-wrap-style:square;mso-width-percent:0;mso-height-percent:0;mso-wrap-distance-left:9pt;mso-wrap-distance-top:0;mso-wrap-distance-right:9pt;mso-wrap-distance-bottom:0;mso-position-horizontal:absolute;mso-position-horizontal-relative:text;mso-position-vertical:absolute;mso-position-vertical-relative:text;mso-width-percent:0;mso-height-percent:0;mso-width-relative:margin;mso-height-relative:margin" o:gfxdata="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" strokecolor="black [3200]" strokeweight=".5pt">
                 <v:stroke endarrow="block" joinstyle="miter"/>
               </v:shape>
             </w:pict>
@@ -2108,7 +2108,15 @@
                                 <w:bCs/>
                                 <w:color w:val="FFFFFF" w:themeColor="background1"/>
                               </w:rPr>
-                              <w:t>_Visualizer</w:t>
+                              <w:t>Visualizer</w:t>
+                            </w:r>
+                            <w:r>
+                              <w:rPr>
+                                <w:b/>
+                                <w:bCs/>
+                                <w:color w:val="FFFFFF" w:themeColor="background1"/>
+                              </w:rPr>
+                              <w:t xml:space="preserve"> (Private)</w:t>
                             </w:r>
                           </w:p>
                         </w:txbxContent>
@@ -2146,7 +2154,15 @@
                           <w:bCs/>
                           <w:color w:val="FFFFFF" w:themeColor="background1"/>
                         </w:rPr>
-                        <w:t>_Visualizer</w:t>
+                        <w:t>Visualizer</w:t>
+                      </w:r>
+                      <w:r>
+                        <w:rPr>
+                          <w:b/>
+                          <w:bCs/>
+                          <w:color w:val="FFFFFF" w:themeColor="background1"/>
+                        </w:rPr>
+                        <w:t xml:space="preserve"> (Private)</w:t>
                       </w:r>
                     </w:p>
                   </w:txbxContent>

</xml_diff>